<commit_message>
v-part: finished presentation, visualisations
</commit_message>
<xml_diff>
--- a/Explanation.docx
+++ b/Explanation.docx
@@ -5,14 +5,26 @@
     <w:p>
       <w:pPr>
         <w:pStyle w:val="Titel"/>
-      </w:pPr>
-      <w:r>
+        <w:rPr>
+          <w:lang w:val="en-GB"/>
+        </w:rPr>
+      </w:pPr>
+      <w:r>
+        <w:rPr>
+          <w:lang w:val="en-GB"/>
+        </w:rPr>
         <w:t>Recipe-Company-R</w:t>
       </w:r>
       <w:r>
+        <w:rPr>
+          <w:lang w:val="en-GB"/>
+        </w:rPr>
         <w:t>DF-</w:t>
       </w:r>
       <w:r>
+        <w:rPr>
+          <w:lang w:val="en-GB"/>
+        </w:rPr>
         <w:t>Graph</w:t>
       </w:r>
     </w:p>
@@ -35,13 +47,7 @@
         <w:rPr>
           <w:lang w:val="en-GB"/>
         </w:rPr>
-        <w:t xml:space="preserve"> – Vinzent Aschir and </w:t>
-      </w:r>
-      <w:r>
-        <w:rPr>
-          <w:lang w:val="en-GB"/>
-        </w:rPr>
-        <w:t>Balaji Govindarajan</w:t>
+        <w:t xml:space="preserve"> – Vinzent Aschir and Balaji Govindarajan</w:t>
       </w:r>
     </w:p>
     <w:p>
@@ -240,6 +246,9 @@
         </w:rPr>
       </w:pPr>
       <w:r>
+        <w:rPr>
+          <w:lang w:val="en-GB"/>
+        </w:rPr>
         <w:t xml:space="preserve">Health </w:t>
       </w:r>
     </w:p>
@@ -584,19 +593,7 @@
         <w:rPr>
           <w:lang w:val="en-GB"/>
         </w:rPr>
-        <w:t xml:space="preserve">Both amount and unit are optional; for example, spices like sugar may not have a quantity or unit and are included only for </w:t>
-      </w:r>
-      <w:r>
-        <w:rPr>
-          <w:lang w:val="en-GB"/>
-        </w:rPr>
-        <w:t>flavour</w:t>
-      </w:r>
-      <w:r>
-        <w:rPr>
-          <w:lang w:val="en-GB"/>
-        </w:rPr>
-        <w:t>.</w:t>
+        <w:t>Both amount and unit are optional; for example, spices like sugar may not have a quantity or unit and are included only for flavour.</w:t>
       </w:r>
     </w:p>
     <w:p>
@@ -796,7 +793,6 @@
         <w:t xml:space="preserve">. Instead of using </w:t>
       </w:r>
       <w:proofErr w:type="spellStart"/>
-      <w:proofErr w:type="gramStart"/>
       <w:r>
         <w:rPr>
           <w:i/>
@@ -806,7 +802,6 @@
         <w:t>rdf:label</w:t>
       </w:r>
       <w:proofErr w:type="spellEnd"/>
-      <w:proofErr w:type="gramEnd"/>
       <w:r>
         <w:rPr>
           <w:lang w:val="en-GB"/>
@@ -814,7 +809,6 @@
         <w:t xml:space="preserve">, we use </w:t>
       </w:r>
       <w:proofErr w:type="spellStart"/>
-      <w:proofErr w:type="gramStart"/>
       <w:r>
         <w:rPr>
           <w:i/>
@@ -824,7 +818,6 @@
         <w:t>rbox:hasName</w:t>
       </w:r>
       <w:proofErr w:type="spellEnd"/>
-      <w:proofErr w:type="gramEnd"/>
       <w:r>
         <w:rPr>
           <w:lang w:val="en-GB"/>
@@ -959,8 +952,14 @@
     <w:p>
       <w:pPr>
         <w:pStyle w:val="berschrift4"/>
-      </w:pPr>
-      <w:r>
+        <w:rPr>
+          <w:lang w:val="en-GB"/>
+        </w:rPr>
+      </w:pPr>
+      <w:r>
+        <w:rPr>
+          <w:lang w:val="en-GB"/>
+        </w:rPr>
         <w:t>Menu</w:t>
       </w:r>
     </w:p>
@@ -1113,11 +1112,68 @@
         </w:rPr>
         <w:t xml:space="preserve"> </w:t>
       </w:r>
-      <w:r>
-        <w:rPr>
-          <w:lang w:val="en-GB"/>
-        </w:rPr>
-        <w:t>We used ChatGPT, GitHub Copilot, Google, and other search engines to assist with debugging and coding.</w:t>
+      <w:proofErr w:type="spellStart"/>
+      <w:r>
+        <w:rPr>
+          <w:lang w:val="en-GB"/>
+        </w:rPr>
+        <w:t>GraphDB</w:t>
+      </w:r>
+      <w:proofErr w:type="spellEnd"/>
+      <w:r>
+        <w:rPr>
+          <w:lang w:val="en-GB"/>
+        </w:rPr>
+        <w:t xml:space="preserve"> Demo Version was used for visualization.</w:t>
+      </w:r>
+      <w:r>
+        <w:rPr>
+          <w:lang w:val="en-GB"/>
+        </w:rPr>
+        <w:t xml:space="preserve"> </w:t>
+      </w:r>
+      <w:r>
+        <w:rPr>
+          <w:lang w:val="en-GB"/>
+        </w:rPr>
+        <w:t xml:space="preserve">We used ChatGPT, GitHub Copilot, Google, and other search engines to assist with debugging and </w:t>
+      </w:r>
+      <w:r>
+        <w:rPr>
+          <w:lang w:val="en-GB"/>
+        </w:rPr>
+        <w:t>c</w:t>
+      </w:r>
+      <w:r>
+        <w:rPr>
+          <w:lang w:val="en-GB"/>
+        </w:rPr>
+        <w:t>oding.</w:t>
+      </w:r>
+      <w:r>
+        <w:rPr>
+          <w:lang w:val="en-GB"/>
+        </w:rPr>
+        <w:t xml:space="preserve"> </w:t>
+      </w:r>
+      <w:r>
+        <w:rPr>
+          <w:lang w:val="en-GB"/>
+        </w:rPr>
+        <w:t>The design of the RDF graph, ontology decisions, and overall implementation were performed independently by the team.</w:t>
+      </w:r>
+    </w:p>
+    <w:p>
+      <w:pPr>
+        <w:rPr>
+          <w:lang w:val="en-GB"/>
+        </w:rPr>
+      </w:pPr>
+      <w:r>
+        <w:rPr>
+          <w:lang w:val="en-GB"/>
+        </w:rPr>
+        <w:t xml:space="preserve">1643 triples. </w:t>
       </w:r>
     </w:p>
     <w:p>
@@ -4784,15 +4840,6 @@
 </file>
 
 <file path=customXml/item2.xml><?xml version="1.0" encoding="utf-8"?>
-<?mso-contentType ?>
-<FormTemplates xmlns="http://schemas.microsoft.com/sharepoint/v3/contenttype/forms">
-  <Display>DocumentLibraryForm</Display>
-  <Edit>AssetEditForm</Edit>
-  <New>DocumentLibraryForm</New>
-</FormTemplates>
-</file>
-
-<file path=customXml/item3.xml><?xml version="1.0" encoding="utf-8"?>
 <ct:contentTypeSchema xmlns:ct="http://schemas.microsoft.com/office/2006/metadata/contentType" xmlns:ma="http://schemas.microsoft.com/office/2006/metadata/properties/metaAttributes" ct:_="" ma:_="" ma:contentTypeName="TemplateFile" ma:contentTypeID="0x0101006EDDDB5EE6D98C44930B742096920B300400F5B6D36B3EF94B4E9A635CDF2A18F5B8" ma:contentTypeVersion="72" ma:contentTypeDescription="Create a new document." ma:contentTypeScope="" ma:versionID="a23e56308344d904b51738559c3d67c9">
   <xsd:schema xmlns:xsd="http://www.w3.org/2001/XMLSchema" xmlns:xs="http://www.w3.org/2001/XMLSchema" xmlns:p="http://schemas.microsoft.com/office/2006/metadata/properties" xmlns:ns2="4873beb7-5857-4685-be1f-d57550cc96cc" targetNamespace="http://schemas.microsoft.com/office/2006/metadata/properties" ma:root="true" ma:fieldsID="cd0908cc4600e77bf5da051303e00c8d" ns2:_="">
     <xsd:import namespace="4873beb7-5857-4685-be1f-d57550cc96cc"/>
@@ -5832,6 +5879,15 @@
 </ct:contentTypeSchema>
 </file>
 
+<file path=customXml/item3.xml><?xml version="1.0" encoding="utf-8"?>
+<?mso-contentType ?>
+<FormTemplates xmlns="http://schemas.microsoft.com/sharepoint/v3/contenttype/forms">
+  <Display>DocumentLibraryForm</Display>
+  <Edit>AssetEditForm</Edit>
+  <New>DocumentLibraryForm</New>
+</FormTemplates>
+</file>
+
 <file path=customXml/itemProps1.xml><?xml version="1.0" encoding="utf-8"?>
 <ds:datastoreItem xmlns:ds="http://schemas.openxmlformats.org/officeDocument/2006/customXml" ds:itemID="{63671810-3EF7-4C8E-BCBA-248ABE2BAB39}">
   <ds:schemaRefs>
@@ -5843,14 +5899,6 @@
 </file>
 
 <file path=customXml/itemProps2.xml><?xml version="1.0" encoding="utf-8"?>
-<ds:datastoreItem xmlns:ds="http://schemas.openxmlformats.org/officeDocument/2006/customXml" ds:itemID="{499EA1EC-B023-4266-9865-E1EDA122A8C9}">
-  <ds:schemaRefs>
-    <ds:schemaRef ds:uri="http://schemas.microsoft.com/sharepoint/v3/contenttype/forms"/>
-  </ds:schemaRefs>
-</ds:datastoreItem>
-</file>
-
-<file path=customXml/itemProps3.xml><?xml version="1.0" encoding="utf-8"?>
 <ds:datastoreItem xmlns:ds="http://schemas.openxmlformats.org/officeDocument/2006/customXml" ds:itemID="{9332E30D-EFB4-40E8-AB8F-C2E02C2E75EB}">
   <ds:schemaRefs>
     <ds:schemaRef ds:uri="http://schemas.microsoft.com/office/2006/metadata/contentType"/>
@@ -5866,4 +5914,12 @@
     <ds:schemaRef ds:uri="http://schemas.microsoft.com/internal/obd"/>
   </ds:schemaRefs>
 </ds:datastoreItem>
+</file>
+
+<file path=customXml/itemProps3.xml><?xml version="1.0" encoding="utf-8"?>
+<ds:datastoreItem xmlns:ds="http://schemas.openxmlformats.org/officeDocument/2006/customXml" ds:itemID="{499EA1EC-B023-4266-9865-E1EDA122A8C9}">
+  <ds:schemaRefs>
+    <ds:schemaRef ds:uri="http://schemas.microsoft.com/sharepoint/v3/contenttype/forms"/>
+  </ds:schemaRefs>
+</ds:datastoreItem>
 </file>
</xml_diff>